<commit_message>
Final DOCUMENT Date: Sat Aug 28 20:03:07 2021 +0100
</commit_message>
<xml_diff>
--- a/Manual-202010033.docx
+++ b/Manual-202010033.docx
@@ -104,7 +104,7 @@
                     </wp:anchor>
                   </w:drawing>
                 </mc:Choice>
-                <mc:Fallback xmlns:a14="http://schemas.microsoft.com/office/drawing/2010/main" xmlns:c="http://schemas.openxmlformats.org/drawingml/2006/chart" xmlns:pic="http://schemas.openxmlformats.org/drawingml/2006/picture" xmlns:a="http://schemas.openxmlformats.org/drawingml/2006/main" xmlns:mv="urn:schemas-microsoft-com:mac:vml" xmlns:ve="http://schemas.openxmlformats.org/markup-compatibility/2006">
+                <mc:Fallback xmlns:ve="http://schemas.openxmlformats.org/markup-compatibility/2006" xmlns:mv="urn:schemas-microsoft-com:mac:vml" xmlns:a="http://schemas.openxmlformats.org/drawingml/2006/main" xmlns:pic="http://schemas.openxmlformats.org/drawingml/2006/picture" xmlns:c="http://schemas.openxmlformats.org/drawingml/2006/chart" xmlns:a14="http://schemas.microsoft.com/office/drawing/2010/main">
                   <w:pict>
                     <v:shapetype w14:anchorId="696BC117" id="_x0000_t32" coordsize="21600,21600" o:spt="32" o:oned="t" path="m,l21600,21600e" filled="f">
                       <v:path arrowok="t" fillok="f" o:connecttype="none"/>
@@ -211,7 +211,7 @@
                     </wp:anchor>
                   </w:drawing>
                 </mc:Choice>
-                <mc:Fallback xmlns:a14="http://schemas.microsoft.com/office/drawing/2010/main" xmlns:c="http://schemas.openxmlformats.org/drawingml/2006/chart" xmlns:pic="http://schemas.openxmlformats.org/drawingml/2006/picture" xmlns:a="http://schemas.openxmlformats.org/drawingml/2006/main" xmlns:mv="urn:schemas-microsoft-com:mac:vml" xmlns:ve="http://schemas.openxmlformats.org/markup-compatibility/2006">
+                <mc:Fallback xmlns:ve="http://schemas.openxmlformats.org/markup-compatibility/2006" xmlns:mv="urn:schemas-microsoft-com:mac:vml" xmlns:a="http://schemas.openxmlformats.org/drawingml/2006/main" xmlns:pic="http://schemas.openxmlformats.org/drawingml/2006/picture" xmlns:c="http://schemas.openxmlformats.org/drawingml/2006/chart" xmlns:a14="http://schemas.microsoft.com/office/drawing/2010/main">
                   <w:pict>
                     <v:shape w14:anchorId="1C8B1292" id="Conector recto de flecha 2" o:spid="_x0000_s1026" type="#_x0000_t32" style="position:absolute;margin-left:7pt;margin-top:5pt;width:426pt;height:1pt;z-index:251659264;visibility:visible;mso-wrap-style:square;mso-wrap-distance-left:9pt;mso-wrap-distance-top:0;mso-wrap-distance-right:9pt;mso-wrap-distance-bottom:0;mso-position-horizontal:absolute;mso-position-horizontal-relative:margin;mso-position-vertical:absolute;mso-position-vertical-relative:text" o:gfxdata="UEsDBBQABgAIAAAAIQC2gziS/gAAAOEBAAATAAAAW0NvbnRlbnRfVHlwZXNdLnhtbJSRQU7DMBBF 90jcwfIWJU67QAgl6YK0S0CoHGBkTxKLZGx5TGhvj5O2G0SRWNoz/78nu9wcxkFMGNg6quQqL6RA 0s5Y6ir5vt9lD1JwBDIwOMJKHpHlpr69KfdHjyxSmriSfYz+USnWPY7AufNIadK6MEJMx9ApD/oD OlTrorhX2lFEilmcO2RdNtjC5xDF9pCuTyYBB5bi6bQ4syoJ3g9WQ0ymaiLzg5KdCXlKLjvcW893 SUOqXwnz5DrgnHtJTxOsQfEKIT7DmDSUCaxw7Rqn8787ZsmRM9e2VmPeBN4uqYvTtW7jvijg9N/y JsXecLq0q+WD6m8AAAD//wMAUEsDBBQABgAIAAAAIQA4/SH/1gAAAJQBAAALAAAAX3JlbHMvLnJl bHOkkMFqwzAMhu+DvYPRfXGawxijTi+j0GvpHsDYimMaW0Yy2fr2M4PBMnrbUb/Q94l/f/hMi1qR JVI2sOt6UJgd+ZiDgffL8ekFlFSbvV0oo4EbChzGx4f9GRdb25HMsYhqlCwG5lrLq9biZkxWOiqY 22YiTra2kYMu1l1tQD30/bPm3wwYN0x18gb45AdQl1tp5j/sFB2T0FQ7R0nTNEV3j6o9feQzro1i OWA14Fm+Q8a1a8+Bvu/d/dMb2JY5uiPbhG/ktn4cqGU/er3pcvwCAAD//wMAUEsDBBQABgAIAAAA IQDfwcP16gEAAMMDAAAOAAAAZHJzL2Uyb0RvYy54bWysU01v2zAMvQ/YfxB0X2wnbdoacXpI1l2G LUC3H8BItC1AX5C0OPn3o+Ss3cdlGKaDREnk0+MjtXk8G81OGKJytuPNouYMrXBS2aHjX788vbvn LCawErSz2PELRv64fftmM/kWl250WmJgBGJjO/mOjyn5tqqiGNFAXDiPli57Fwwk2oahkgEmQje6 Wtb1uppckD44gTHS6X6+5NuC3/co0ue+j5iY7jhxS2UOZT7mudpuoB0C+FGJKw34BxYGlKVHX6D2 kIB9C+oPKKNEcNH1aSGcqVzfK4ElB8qmqX/L5nkEjyUXEif6F5ni/4MVn06HwJTs+JIzC4ZKtKNC ieQCC3lhElmvUYzAllmtyceWgnb2EK676A8hp37ug8krJcXOhLderZsVlf/S8dXdfU1jVhvPiQly uL1pHu6WN5wJ8ih31SuIDzF9QGdYNjoeUwA1jIm4zeSaojacPsZENCjwR0BmYN2T0rqUVls2UV8+ 1LdUfQHUYb2GRKbxlHO0Q8GJTiuZY3J0DMNxpwM7Qe6ZMjJxeuMXt/zgHuI4+5WrOT+jEmZtoB0R 5HsrWbp40tWSrjyzMSg500j/JVvFM4HSf+NJJLQlLrkKs+7ZOjp5KeUo59Qphe21q3Mr/rwv0a9/ b/sdAAD//wMAUEsDBBQABgAIAAAAIQCp1g2M2QAAAAgBAAAPAAAAZHJzL2Rvd25yZXYueG1sTE/L TsMwELwj8Q/WInGjNhWKqhCnqhA9ACcCl9y28ZKE+hHZbhr4epYTnGZnZzU7U20XZ8VMMY3Ba7hd KRDku2BG32t4f9vfbECkjN6gDZ40fFGCbX15UWFpwtm/0tzkXrCJTyVqGHKeSilTN5DDtAoTedY+ QnSYmcZemohnNndWrpUqpMPR84cBJ3oYqDs2J6fBxmf7+Ri+Vbs8xblpXYv7l0nr66tldw8i05L/ juE3PkeHmjMdwsmbJCzzO66SGRUj65ui4OHAi7UCWVfyf4H6BwAA//8DAFBLAQItABQABgAIAAAA IQC2gziS/gAAAOEBAAATAAAAAAAAAAAAAAAAAAAAAABbQ29udGVudF9UeXBlc10ueG1sUEsBAi0A FAAGAAgAAAAhADj9If/WAAAAlAEAAAsAAAAAAAAAAAAAAAAALwEAAF9yZWxzLy5yZWxzUEsBAi0A FAAGAAgAAAAhAN/Bw/XqAQAAwwMAAA4AAAAAAAAAAAAAAAAALgIAAGRycy9lMm9Eb2MueG1sUEsB Ai0AFAAGAAgAAAAhAKnWDYzZAAAACAEAAA8AAAAAAAAAAAAAAAAARAQAAGRycy9kb3ducmV2Lnht bFBLBQYAAAAABAAEAPMAAABKBQAAAAA= " o:allowincell="f" strokeweight="1.5pt">
                       <v:stroke joinstyle="miter"/>
@@ -4046,10 +4046,81 @@
       <w:pPr>
         <w:spacing w:line="276" w:lineRule="auto"/>
         <w:ind w:left="0" w:firstLine="0"/>
+      </w:pPr>
+    </w:p>
+    <w:p>
+      <w:pPr>
+        <w:spacing w:line="276" w:lineRule="auto"/>
+        <w:ind w:left="0" w:firstLine="0"/>
+        <w:rPr>
+          <w:b/>
+          <w:bCs/>
+        </w:rPr>
+      </w:pPr>
+      <w:r>
+        <w:rPr>
+          <w:b/>
+          <w:bCs/>
+        </w:rPr>
+        <w:lastRenderedPageBreak/>
+        <w:t>Anexos</w:t>
+      </w:r>
+    </w:p>
+    <w:p>
+      <w:pPr>
+        <w:spacing w:line="276" w:lineRule="auto"/>
+        <w:ind w:left="0" w:firstLine="0"/>
         <w:rPr>
           <w:lang w:val="es-419"/>
         </w:rPr>
       </w:pPr>
+      <w:r>
+        <w:rPr>
+          <w:noProof/>
+          <w:lang w:val="es-419"/>
+        </w:rPr>
+        <w:drawing>
+          <wp:inline distT="0" distB="0" distL="0" distR="0" wp14:anchorId="566B2891" wp14:editId="20B42A29">
+            <wp:extent cx="3117850" cy="6367780"/>
+            <wp:effectExtent l="0" t="0" r="6350" b="0"/>
+            <wp:docPr id="1" name="Picture 1" descr="A picture containing text, receipt, screenshot&#10;&#10;Description automatically generated"/>
+            <wp:cNvGraphicFramePr>
+              <a:graphicFrameLocks xmlns:a="http://schemas.openxmlformats.org/drawingml/2006/main" noChangeAspect="1"/>
+            </wp:cNvGraphicFramePr>
+            <a:graphic xmlns:a="http://schemas.openxmlformats.org/drawingml/2006/main">
+              <a:graphicData uri="http://schemas.openxmlformats.org/drawingml/2006/picture">
+                <pic:pic xmlns:pic="http://schemas.openxmlformats.org/drawingml/2006/picture">
+                  <pic:nvPicPr>
+                    <pic:cNvPr id="1" name="Picture 1" descr="A picture containing text, receipt, screenshot&#10;&#10;Description automatically generated"/>
+                    <pic:cNvPicPr/>
+                  </pic:nvPicPr>
+                  <pic:blipFill>
+                    <a:blip r:embed="rId11" cstate="print">
+                      <a:extLst>
+                        <a:ext uri="{28A0092B-C50C-407E-A947-70E740481C1C}">
+                          <a14:useLocalDpi xmlns:a14="http://schemas.microsoft.com/office/drawing/2010/main" val="0"/>
+                        </a:ext>
+                      </a:extLst>
+                    </a:blip>
+                    <a:stretch>
+                      <a:fillRect/>
+                    </a:stretch>
+                  </pic:blipFill>
+                  <pic:spPr>
+                    <a:xfrm>
+                      <a:off x="0" y="0"/>
+                      <a:ext cx="3117850" cy="6367780"/>
+                    </a:xfrm>
+                    <a:prstGeom prst="rect">
+                      <a:avLst/>
+                    </a:prstGeom>
+                  </pic:spPr>
+                </pic:pic>
+              </a:graphicData>
+            </a:graphic>
+          </wp:inline>
+        </w:drawing>
+      </w:r>
     </w:p>
     <w:sectPr>
       <w:type w:val="continuous"/>

</xml_diff>